<commit_message>
edit bab 4 & lembar konsultasi
</commit_message>
<xml_diff>
--- a/LEMBAR KONSULTASI PEMBIMBING.docx
+++ b/LEMBAR KONSULTASI PEMBIMBING.docx
@@ -68,41 +68,13 @@
                 <w:color w:val="000000"/>
               </w:rPr>
             </w:pPr>
-            <w:proofErr w:type="spellStart"/>
-            <w:r>
-              <w:rPr>
-                <w:rFonts w:ascii="Calibri" w:eastAsia="Times New Roman" w:hAnsi="Calibri" w:cs="Calibri"/>
-                <w:b/>
-                <w:color w:val="000000"/>
-              </w:rPr>
-              <w:t>Judul</w:t>
-            </w:r>
-            <w:proofErr w:type="spellEnd"/>
-            <w:r>
-              <w:rPr>
-                <w:rFonts w:ascii="Calibri" w:eastAsia="Times New Roman" w:hAnsi="Calibri" w:cs="Calibri"/>
-                <w:b/>
-                <w:color w:val="000000"/>
-              </w:rPr>
-              <w:t xml:space="preserve"> / </w:t>
-            </w:r>
-            <w:proofErr w:type="spellStart"/>
-            <w:r>
-              <w:rPr>
-                <w:rFonts w:ascii="Calibri" w:eastAsia="Times New Roman" w:hAnsi="Calibri" w:cs="Calibri"/>
-                <w:b/>
-                <w:color w:val="000000"/>
-              </w:rPr>
-              <w:t>Lokasi</w:t>
-            </w:r>
-            <w:proofErr w:type="spellEnd"/>
-            <w:r>
-              <w:rPr>
-                <w:rFonts w:ascii="Calibri" w:eastAsia="Times New Roman" w:hAnsi="Calibri" w:cs="Calibri"/>
-                <w:b/>
-                <w:color w:val="000000"/>
-              </w:rPr>
-              <w:t xml:space="preserve"> PENELITIAN</w:t>
+            <w:r>
+              <w:rPr>
+                <w:rFonts w:ascii="Calibri" w:eastAsia="Times New Roman" w:hAnsi="Calibri" w:cs="Calibri"/>
+                <w:b/>
+                <w:color w:val="000000"/>
+              </w:rPr>
+              <w:t>Judul / Lokasi PENELITIAN</w:t>
             </w:r>
             <w:r>
               <w:rPr>
@@ -288,34 +260,14 @@
                 <w:color w:val="000000"/>
               </w:rPr>
             </w:pPr>
-            <w:proofErr w:type="spellStart"/>
-            <w:r>
-              <w:rPr>
-                <w:rFonts w:ascii="Calibri" w:eastAsia="Times New Roman" w:hAnsi="Calibri" w:cs="Calibri"/>
-                <w:b/>
-                <w:color w:val="000000"/>
-              </w:rPr>
-              <w:t>Nama</w:t>
-            </w:r>
-            <w:proofErr w:type="spellEnd"/>
-            <w:r>
-              <w:rPr>
-                <w:rFonts w:ascii="Calibri" w:eastAsia="Times New Roman" w:hAnsi="Calibri" w:cs="Calibri"/>
-                <w:b/>
-                <w:color w:val="000000"/>
-              </w:rPr>
-              <w:t xml:space="preserve"> </w:t>
-            </w:r>
-            <w:proofErr w:type="spellStart"/>
-            <w:r>
-              <w:rPr>
-                <w:rFonts w:ascii="Calibri" w:eastAsia="Times New Roman" w:hAnsi="Calibri" w:cs="Calibri"/>
-                <w:b/>
-                <w:color w:val="000000"/>
-              </w:rPr>
-              <w:t>Mahasiswa</w:t>
-            </w:r>
-            <w:proofErr w:type="spellEnd"/>
+            <w:r>
+              <w:rPr>
+                <w:rFonts w:ascii="Calibri" w:eastAsia="Times New Roman" w:hAnsi="Calibri" w:cs="Calibri"/>
+                <w:b/>
+                <w:color w:val="000000"/>
+              </w:rPr>
+              <w:t>Nama Mahasiswa</w:t>
+            </w:r>
           </w:p>
         </w:tc>
         <w:tc>
@@ -342,34 +294,14 @@
                 <w:color w:val="000000"/>
               </w:rPr>
             </w:pPr>
-            <w:proofErr w:type="spellStart"/>
-            <w:r>
-              <w:rPr>
-                <w:rFonts w:ascii="Calibri" w:eastAsia="Times New Roman" w:hAnsi="Calibri" w:cs="Calibri"/>
-                <w:b/>
-                <w:color w:val="000000"/>
-              </w:rPr>
-              <w:t>Nomor</w:t>
-            </w:r>
-            <w:proofErr w:type="spellEnd"/>
-            <w:r>
-              <w:rPr>
-                <w:rFonts w:ascii="Calibri" w:eastAsia="Times New Roman" w:hAnsi="Calibri" w:cs="Calibri"/>
-                <w:b/>
-                <w:color w:val="000000"/>
-              </w:rPr>
-              <w:t xml:space="preserve"> </w:t>
-            </w:r>
-            <w:proofErr w:type="spellStart"/>
-            <w:r>
-              <w:rPr>
-                <w:rFonts w:ascii="Calibri" w:eastAsia="Times New Roman" w:hAnsi="Calibri" w:cs="Calibri"/>
-                <w:b/>
-                <w:color w:val="000000"/>
-              </w:rPr>
-              <w:t>Stambuk</w:t>
-            </w:r>
-            <w:proofErr w:type="spellEnd"/>
+            <w:r>
+              <w:rPr>
+                <w:rFonts w:ascii="Calibri" w:eastAsia="Times New Roman" w:hAnsi="Calibri" w:cs="Calibri"/>
+                <w:b/>
+                <w:color w:val="000000"/>
+              </w:rPr>
+              <w:t>Nomor Stambuk</w:t>
+            </w:r>
           </w:p>
         </w:tc>
       </w:tr>
@@ -539,7 +471,6 @@
                 <w:color w:val="000000"/>
               </w:rPr>
             </w:pPr>
-            <w:proofErr w:type="spellStart"/>
             <w:r>
               <w:rPr>
                 <w:rFonts w:ascii="Calibri" w:eastAsia="Times New Roman" w:hAnsi="Calibri" w:cs="Calibri"/>
@@ -548,7 +479,6 @@
               </w:rPr>
               <w:t>Pembimbing</w:t>
             </w:r>
-            <w:proofErr w:type="spellEnd"/>
           </w:p>
         </w:tc>
       </w:tr>
@@ -717,7 +647,6 @@
                 <w:color w:val="000000"/>
               </w:rPr>
             </w:pPr>
-            <w:proofErr w:type="spellStart"/>
             <w:r>
               <w:rPr>
                 <w:rFonts w:ascii="Calibri" w:eastAsia="Times New Roman" w:hAnsi="Calibri" w:cs="Calibri"/>
@@ -725,7 +654,6 @@
               </w:rPr>
               <w:t>Tanggal</w:t>
             </w:r>
-            <w:proofErr w:type="spellEnd"/>
           </w:p>
         </w:tc>
         <w:tc>
@@ -752,31 +680,13 @@
                 <w:color w:val="000000"/>
               </w:rPr>
             </w:pPr>
-            <w:proofErr w:type="spellStart"/>
-            <w:r>
-              <w:rPr>
-                <w:rFonts w:ascii="Calibri" w:eastAsia="Times New Roman" w:hAnsi="Calibri" w:cs="Calibri"/>
-                <w:color w:val="000000"/>
-              </w:rPr>
-              <w:t>Catatan</w:t>
-            </w:r>
-            <w:proofErr w:type="spellEnd"/>
-            <w:r>
-              <w:rPr>
-                <w:rFonts w:ascii="Calibri" w:eastAsia="Times New Roman" w:hAnsi="Calibri" w:cs="Calibri"/>
-                <w:color w:val="000000"/>
-              </w:rPr>
-              <w:t xml:space="preserve"> / </w:t>
-            </w:r>
-            <w:proofErr w:type="spellStart"/>
-            <w:r>
-              <w:rPr>
-                <w:rFonts w:ascii="Calibri" w:eastAsia="Times New Roman" w:hAnsi="Calibri" w:cs="Calibri"/>
-                <w:color w:val="000000"/>
-              </w:rPr>
-              <w:t>Komentar</w:t>
-            </w:r>
-            <w:proofErr w:type="spellEnd"/>
+            <w:r>
+              <w:rPr>
+                <w:rFonts w:ascii="Calibri" w:eastAsia="Times New Roman" w:hAnsi="Calibri" w:cs="Calibri"/>
+                <w:color w:val="000000"/>
+              </w:rPr>
+              <w:t>Catatan / Komentar</w:t>
+            </w:r>
           </w:p>
         </w:tc>
         <w:tc>
@@ -801,47 +711,21 @@
                 <w:color w:val="000000"/>
               </w:rPr>
             </w:pPr>
-            <w:proofErr w:type="spellStart"/>
-            <w:r>
-              <w:rPr>
-                <w:rFonts w:ascii="Calibri" w:eastAsia="Times New Roman" w:hAnsi="Calibri" w:cs="Calibri"/>
-                <w:color w:val="000000"/>
-              </w:rPr>
-              <w:t>Tanda</w:t>
-            </w:r>
-            <w:proofErr w:type="spellEnd"/>
-            <w:r>
-              <w:rPr>
-                <w:rFonts w:ascii="Calibri" w:eastAsia="Times New Roman" w:hAnsi="Calibri" w:cs="Calibri"/>
-                <w:color w:val="000000"/>
-              </w:rPr>
-              <w:t xml:space="preserve"> </w:t>
-            </w:r>
-            <w:proofErr w:type="spellStart"/>
-            <w:r>
-              <w:rPr>
-                <w:rFonts w:ascii="Calibri" w:eastAsia="Times New Roman" w:hAnsi="Calibri" w:cs="Calibri"/>
-                <w:color w:val="000000"/>
-              </w:rPr>
-              <w:t>Tangan</w:t>
-            </w:r>
-            <w:proofErr w:type="spellEnd"/>
+            <w:r>
+              <w:rPr>
+                <w:rFonts w:ascii="Calibri" w:eastAsia="Times New Roman" w:hAnsi="Calibri" w:cs="Calibri"/>
+                <w:color w:val="000000"/>
+              </w:rPr>
+              <w:t>Tanda Tangan</w:t>
+            </w:r>
             <w:r>
               <w:rPr>
                 <w:rFonts w:ascii="Calibri" w:eastAsia="Times New Roman" w:hAnsi="Calibri" w:cs="Calibri"/>
                 <w:color w:val="000000"/>
               </w:rPr>
               <w:br/>
-            </w:r>
-            <w:proofErr w:type="spellStart"/>
-            <w:r>
-              <w:rPr>
-                <w:rFonts w:ascii="Calibri" w:eastAsia="Times New Roman" w:hAnsi="Calibri" w:cs="Calibri"/>
-                <w:color w:val="000000"/>
-              </w:rPr>
               <w:t>Pembimbing</w:t>
             </w:r>
-            <w:proofErr w:type="spellEnd"/>
           </w:p>
         </w:tc>
       </w:tr>
@@ -1132,8 +1016,6 @@
               </w:rPr>
               <w:t> </w:t>
             </w:r>
-            <w:bookmarkStart w:id="0" w:name="_GoBack"/>
-            <w:bookmarkEnd w:id="0"/>
           </w:p>
         </w:tc>
         <w:tc>
@@ -1236,7 +1118,7 @@
         <w:rPr>
           <w:rFonts w:ascii="Times New Roman" w:hAnsi="Times New Roman" w:cs="Times New Roman"/>
         </w:rPr>
-        <w:t>20</w:t>
+        <w:t>24</w:t>
       </w:r>
       <w:r>
         <w:rPr>
@@ -1244,14 +1126,12 @@
         </w:rPr>
         <w:t xml:space="preserve"> </w:t>
       </w:r>
-      <w:proofErr w:type="spellStart"/>
       <w:r>
         <w:rPr>
           <w:rFonts w:ascii="Times New Roman" w:hAnsi="Times New Roman" w:cs="Times New Roman"/>
         </w:rPr>
         <w:t>Februari</w:t>
       </w:r>
-      <w:proofErr w:type="spellEnd"/>
       <w:r>
         <w:rPr>
           <w:rFonts w:ascii="Times New Roman" w:hAnsi="Times New Roman" w:cs="Times New Roman"/>
@@ -1323,7 +1203,6 @@
         <w:tab/>
         <w:t xml:space="preserve">        </w:t>
       </w:r>
-      <w:proofErr w:type="spellStart"/>
       <w:r>
         <w:rPr>
           <w:rFonts w:ascii="Times New Roman" w:hAnsi="Times New Roman" w:cs="Times New Roman"/>
@@ -1332,7 +1211,6 @@
         </w:rPr>
         <w:t>Pembimbing</w:t>
       </w:r>
-      <w:proofErr w:type="spellEnd"/>
       <w:r>
         <w:rPr>
           <w:rFonts w:ascii="Times New Roman" w:hAnsi="Times New Roman" w:cs="Times New Roman"/>
@@ -1547,7 +1425,6 @@
         <w:tab/>
         <w:t xml:space="preserve">          </w:t>
       </w:r>
-      <w:proofErr w:type="gramStart"/>
       <w:r>
         <w:rPr>
           <w:rFonts w:ascii="Times New Roman" w:hAnsi="Times New Roman" w:cs="Times New Roman"/>
@@ -1555,17 +1432,7 @@
           <w:sz w:val="24"/>
           <w:szCs w:val="24"/>
         </w:rPr>
-        <w:t>NIDN :</w:t>
-      </w:r>
-      <w:proofErr w:type="gramEnd"/>
-      <w:r>
-        <w:rPr>
-          <w:rFonts w:ascii="Times New Roman" w:hAnsi="Times New Roman" w:cs="Times New Roman"/>
-          <w:b/>
-          <w:sz w:val="24"/>
-          <w:szCs w:val="24"/>
-        </w:rPr>
-        <w:t xml:space="preserve"> </w:t>
+        <w:t xml:space="preserve">NIDN : </w:t>
       </w:r>
       <w:r>
         <w:rPr>
@@ -1681,41 +1548,13 @@
                 <w:color w:val="000000"/>
               </w:rPr>
             </w:pPr>
-            <w:proofErr w:type="spellStart"/>
-            <w:r>
-              <w:rPr>
-                <w:rFonts w:ascii="Calibri" w:eastAsia="Times New Roman" w:hAnsi="Calibri" w:cs="Calibri"/>
-                <w:b/>
-                <w:color w:val="000000"/>
-              </w:rPr>
-              <w:t>Judul</w:t>
-            </w:r>
-            <w:proofErr w:type="spellEnd"/>
-            <w:r>
-              <w:rPr>
-                <w:rFonts w:ascii="Calibri" w:eastAsia="Times New Roman" w:hAnsi="Calibri" w:cs="Calibri"/>
-                <w:b/>
-                <w:color w:val="000000"/>
-              </w:rPr>
-              <w:t xml:space="preserve"> / </w:t>
-            </w:r>
-            <w:proofErr w:type="spellStart"/>
-            <w:r>
-              <w:rPr>
-                <w:rFonts w:ascii="Calibri" w:eastAsia="Times New Roman" w:hAnsi="Calibri" w:cs="Calibri"/>
-                <w:b/>
-                <w:color w:val="000000"/>
-              </w:rPr>
-              <w:t>Lokasi</w:t>
-            </w:r>
-            <w:proofErr w:type="spellEnd"/>
-            <w:r>
-              <w:rPr>
-                <w:rFonts w:ascii="Calibri" w:eastAsia="Times New Roman" w:hAnsi="Calibri" w:cs="Calibri"/>
-                <w:b/>
-                <w:color w:val="000000"/>
-              </w:rPr>
-              <w:t xml:space="preserve"> PENELITIAN</w:t>
+            <w:r>
+              <w:rPr>
+                <w:rFonts w:ascii="Calibri" w:eastAsia="Times New Roman" w:hAnsi="Calibri" w:cs="Calibri"/>
+                <w:b/>
+                <w:color w:val="000000"/>
+              </w:rPr>
+              <w:t>Judul / Lokasi PENELITIAN</w:t>
             </w:r>
             <w:r>
               <w:rPr>
@@ -1909,34 +1748,14 @@
                 <w:color w:val="000000"/>
               </w:rPr>
             </w:pPr>
-            <w:proofErr w:type="spellStart"/>
-            <w:r>
-              <w:rPr>
-                <w:rFonts w:ascii="Calibri" w:eastAsia="Times New Roman" w:hAnsi="Calibri" w:cs="Calibri"/>
-                <w:b/>
-                <w:color w:val="000000"/>
-              </w:rPr>
-              <w:t>Nama</w:t>
-            </w:r>
-            <w:proofErr w:type="spellEnd"/>
-            <w:r>
-              <w:rPr>
-                <w:rFonts w:ascii="Calibri" w:eastAsia="Times New Roman" w:hAnsi="Calibri" w:cs="Calibri"/>
-                <w:b/>
-                <w:color w:val="000000"/>
-              </w:rPr>
-              <w:t xml:space="preserve"> </w:t>
-            </w:r>
-            <w:proofErr w:type="spellStart"/>
-            <w:r>
-              <w:rPr>
-                <w:rFonts w:ascii="Calibri" w:eastAsia="Times New Roman" w:hAnsi="Calibri" w:cs="Calibri"/>
-                <w:b/>
-                <w:color w:val="000000"/>
-              </w:rPr>
-              <w:t>Mahasiswa</w:t>
-            </w:r>
-            <w:proofErr w:type="spellEnd"/>
+            <w:r>
+              <w:rPr>
+                <w:rFonts w:ascii="Calibri" w:eastAsia="Times New Roman" w:hAnsi="Calibri" w:cs="Calibri"/>
+                <w:b/>
+                <w:color w:val="000000"/>
+              </w:rPr>
+              <w:t>Nama Mahasiswa</w:t>
+            </w:r>
           </w:p>
         </w:tc>
         <w:tc>
@@ -1963,34 +1782,14 @@
                 <w:color w:val="000000"/>
               </w:rPr>
             </w:pPr>
-            <w:proofErr w:type="spellStart"/>
-            <w:r>
-              <w:rPr>
-                <w:rFonts w:ascii="Calibri" w:eastAsia="Times New Roman" w:hAnsi="Calibri" w:cs="Calibri"/>
-                <w:b/>
-                <w:color w:val="000000"/>
-              </w:rPr>
-              <w:t>Nomor</w:t>
-            </w:r>
-            <w:proofErr w:type="spellEnd"/>
-            <w:r>
-              <w:rPr>
-                <w:rFonts w:ascii="Calibri" w:eastAsia="Times New Roman" w:hAnsi="Calibri" w:cs="Calibri"/>
-                <w:b/>
-                <w:color w:val="000000"/>
-              </w:rPr>
-              <w:t xml:space="preserve"> </w:t>
-            </w:r>
-            <w:proofErr w:type="spellStart"/>
-            <w:r>
-              <w:rPr>
-                <w:rFonts w:ascii="Calibri" w:eastAsia="Times New Roman" w:hAnsi="Calibri" w:cs="Calibri"/>
-                <w:b/>
-                <w:color w:val="000000"/>
-              </w:rPr>
-              <w:t>Stambuk</w:t>
-            </w:r>
-            <w:proofErr w:type="spellEnd"/>
+            <w:r>
+              <w:rPr>
+                <w:rFonts w:ascii="Calibri" w:eastAsia="Times New Roman" w:hAnsi="Calibri" w:cs="Calibri"/>
+                <w:b/>
+                <w:color w:val="000000"/>
+              </w:rPr>
+              <w:t>Nomor Stambuk</w:t>
+            </w:r>
           </w:p>
         </w:tc>
       </w:tr>
@@ -2160,7 +1959,6 @@
                 <w:color w:val="000000"/>
               </w:rPr>
             </w:pPr>
-            <w:proofErr w:type="spellStart"/>
             <w:r>
               <w:rPr>
                 <w:rFonts w:ascii="Calibri" w:eastAsia="Times New Roman" w:hAnsi="Calibri" w:cs="Calibri"/>
@@ -2169,7 +1967,6 @@
               </w:rPr>
               <w:t>Pembimbing</w:t>
             </w:r>
-            <w:proofErr w:type="spellEnd"/>
           </w:p>
         </w:tc>
       </w:tr>
@@ -2330,7 +2127,6 @@
                 <w:color w:val="000000"/>
               </w:rPr>
             </w:pPr>
-            <w:proofErr w:type="spellStart"/>
             <w:r>
               <w:rPr>
                 <w:rFonts w:ascii="Calibri" w:eastAsia="Times New Roman" w:hAnsi="Calibri" w:cs="Calibri"/>
@@ -2338,7 +2134,6 @@
               </w:rPr>
               <w:t>Tanggal</w:t>
             </w:r>
-            <w:proofErr w:type="spellEnd"/>
           </w:p>
         </w:tc>
         <w:tc>
@@ -2365,31 +2160,13 @@
                 <w:color w:val="000000"/>
               </w:rPr>
             </w:pPr>
-            <w:proofErr w:type="spellStart"/>
-            <w:r>
-              <w:rPr>
-                <w:rFonts w:ascii="Calibri" w:eastAsia="Times New Roman" w:hAnsi="Calibri" w:cs="Calibri"/>
-                <w:color w:val="000000"/>
-              </w:rPr>
-              <w:t>Catatan</w:t>
-            </w:r>
-            <w:proofErr w:type="spellEnd"/>
-            <w:r>
-              <w:rPr>
-                <w:rFonts w:ascii="Calibri" w:eastAsia="Times New Roman" w:hAnsi="Calibri" w:cs="Calibri"/>
-                <w:color w:val="000000"/>
-              </w:rPr>
-              <w:t xml:space="preserve"> / </w:t>
-            </w:r>
-            <w:proofErr w:type="spellStart"/>
-            <w:r>
-              <w:rPr>
-                <w:rFonts w:ascii="Calibri" w:eastAsia="Times New Roman" w:hAnsi="Calibri" w:cs="Calibri"/>
-                <w:color w:val="000000"/>
-              </w:rPr>
-              <w:t>Komentar</w:t>
-            </w:r>
-            <w:proofErr w:type="spellEnd"/>
+            <w:r>
+              <w:rPr>
+                <w:rFonts w:ascii="Calibri" w:eastAsia="Times New Roman" w:hAnsi="Calibri" w:cs="Calibri"/>
+                <w:color w:val="000000"/>
+              </w:rPr>
+              <w:t>Catatan / Komentar</w:t>
+            </w:r>
           </w:p>
         </w:tc>
         <w:tc>
@@ -2414,47 +2191,21 @@
                 <w:color w:val="000000"/>
               </w:rPr>
             </w:pPr>
-            <w:proofErr w:type="spellStart"/>
-            <w:r>
-              <w:rPr>
-                <w:rFonts w:ascii="Calibri" w:eastAsia="Times New Roman" w:hAnsi="Calibri" w:cs="Calibri"/>
-                <w:color w:val="000000"/>
-              </w:rPr>
-              <w:t>Tanda</w:t>
-            </w:r>
-            <w:proofErr w:type="spellEnd"/>
-            <w:r>
-              <w:rPr>
-                <w:rFonts w:ascii="Calibri" w:eastAsia="Times New Roman" w:hAnsi="Calibri" w:cs="Calibri"/>
-                <w:color w:val="000000"/>
-              </w:rPr>
-              <w:t xml:space="preserve"> </w:t>
-            </w:r>
-            <w:proofErr w:type="spellStart"/>
-            <w:r>
-              <w:rPr>
-                <w:rFonts w:ascii="Calibri" w:eastAsia="Times New Roman" w:hAnsi="Calibri" w:cs="Calibri"/>
-                <w:color w:val="000000"/>
-              </w:rPr>
-              <w:t>Tangan</w:t>
-            </w:r>
-            <w:proofErr w:type="spellEnd"/>
+            <w:r>
+              <w:rPr>
+                <w:rFonts w:ascii="Calibri" w:eastAsia="Times New Roman" w:hAnsi="Calibri" w:cs="Calibri"/>
+                <w:color w:val="000000"/>
+              </w:rPr>
+              <w:t>Tanda Tangan</w:t>
+            </w:r>
             <w:r>
               <w:rPr>
                 <w:rFonts w:ascii="Calibri" w:eastAsia="Times New Roman" w:hAnsi="Calibri" w:cs="Calibri"/>
                 <w:color w:val="000000"/>
               </w:rPr>
               <w:br/>
-            </w:r>
-            <w:proofErr w:type="spellStart"/>
-            <w:r>
-              <w:rPr>
-                <w:rFonts w:ascii="Calibri" w:eastAsia="Times New Roman" w:hAnsi="Calibri" w:cs="Calibri"/>
-                <w:color w:val="000000"/>
-              </w:rPr>
               <w:t>Pembimbing</w:t>
             </w:r>
-            <w:proofErr w:type="spellEnd"/>
           </w:p>
         </w:tc>
       </w:tr>
@@ -2853,22 +2604,22 @@
         <w:rPr>
           <w:rFonts w:ascii="Times New Roman" w:hAnsi="Times New Roman" w:cs="Times New Roman"/>
         </w:rPr>
-        <w:t>20</w:t>
-      </w:r>
+        <w:t>24</w:t>
+      </w:r>
+      <w:bookmarkStart w:id="0" w:name="_GoBack"/>
+      <w:bookmarkEnd w:id="0"/>
       <w:r>
         <w:rPr>
           <w:rFonts w:ascii="Times New Roman" w:hAnsi="Times New Roman" w:cs="Times New Roman"/>
         </w:rPr>
         <w:t xml:space="preserve"> </w:t>
       </w:r>
-      <w:proofErr w:type="spellStart"/>
       <w:r>
         <w:rPr>
           <w:rFonts w:ascii="Times New Roman" w:hAnsi="Times New Roman" w:cs="Times New Roman"/>
         </w:rPr>
         <w:t>Februari</w:t>
       </w:r>
-      <w:proofErr w:type="spellEnd"/>
       <w:r>
         <w:rPr>
           <w:rFonts w:ascii="Times New Roman" w:hAnsi="Times New Roman" w:cs="Times New Roman"/>
@@ -2940,7 +2691,6 @@
         <w:tab/>
         <w:t xml:space="preserve">  </w:t>
       </w:r>
-      <w:proofErr w:type="spellStart"/>
       <w:r>
         <w:rPr>
           <w:rFonts w:ascii="Times New Roman" w:hAnsi="Times New Roman" w:cs="Times New Roman"/>
@@ -2949,7 +2699,6 @@
         </w:rPr>
         <w:t>Pembimbing</w:t>
       </w:r>
-      <w:proofErr w:type="spellEnd"/>
       <w:r>
         <w:rPr>
           <w:rFonts w:ascii="Times New Roman" w:hAnsi="Times New Roman" w:cs="Times New Roman"/>
@@ -3053,9 +2802,8 @@
           <w:szCs w:val="24"/>
           <w:u w:val="single"/>
         </w:rPr>
-        <w:t xml:space="preserve">Dr. </w:t>
-      </w:r>
-      <w:proofErr w:type="spellStart"/>
+        <w:t xml:space="preserve">Dr. Aprizal, </w:t>
+      </w:r>
       <w:r>
         <w:rPr>
           <w:rFonts w:ascii="Times New Roman" w:hAnsi="Times New Roman" w:cs="Times New Roman"/>
@@ -3064,9 +2812,8 @@
           <w:szCs w:val="24"/>
           <w:u w:val="single"/>
         </w:rPr>
-        <w:t>Aprizal</w:t>
-      </w:r>
-      <w:proofErr w:type="spellEnd"/>
+        <w:t>S</w:t>
+      </w:r>
       <w:r>
         <w:rPr>
           <w:rFonts w:ascii="Times New Roman" w:hAnsi="Times New Roman" w:cs="Times New Roman"/>
@@ -3075,10 +2822,8 @@
           <w:szCs w:val="24"/>
           <w:u w:val="single"/>
         </w:rPr>
-        <w:t xml:space="preserve">, </w:t>
-      </w:r>
-      <w:proofErr w:type="spellStart"/>
-      <w:proofErr w:type="gramStart"/>
+        <w:t>.</w:t>
+      </w:r>
       <w:r>
         <w:rPr>
           <w:rFonts w:ascii="Times New Roman" w:hAnsi="Times New Roman" w:cs="Times New Roman"/>
@@ -3087,7 +2832,7 @@
           <w:szCs w:val="24"/>
           <w:u w:val="single"/>
         </w:rPr>
-        <w:t>S</w:t>
+        <w:t>K</w:t>
       </w:r>
       <w:r>
         <w:rPr>
@@ -3097,7 +2842,7 @@
           <w:szCs w:val="24"/>
           <w:u w:val="single"/>
         </w:rPr>
-        <w:t>.</w:t>
+        <w:t xml:space="preserve">om., </w:t>
       </w:r>
       <w:r>
         <w:rPr>
@@ -3107,7 +2852,7 @@
           <w:szCs w:val="24"/>
           <w:u w:val="single"/>
         </w:rPr>
-        <w:t>K</w:t>
+        <w:t>S</w:t>
       </w:r>
       <w:r>
         <w:rPr>
@@ -3117,9 +2862,8 @@
           <w:szCs w:val="24"/>
           <w:u w:val="single"/>
         </w:rPr>
-        <w:t>om</w:t>
-      </w:r>
-      <w:proofErr w:type="spellEnd"/>
+        <w:t>.</w:t>
+      </w:r>
       <w:r>
         <w:rPr>
           <w:rFonts w:ascii="Times New Roman" w:hAnsi="Times New Roman" w:cs="Times New Roman"/>
@@ -3128,9 +2872,8 @@
           <w:szCs w:val="24"/>
           <w:u w:val="single"/>
         </w:rPr>
-        <w:t>.,</w:t>
-      </w:r>
-      <w:proofErr w:type="gramEnd"/>
+        <w:t>E</w:t>
+      </w:r>
       <w:r>
         <w:rPr>
           <w:rFonts w:ascii="Times New Roman" w:hAnsi="Times New Roman" w:cs="Times New Roman"/>
@@ -3139,7 +2882,7 @@
           <w:szCs w:val="24"/>
           <w:u w:val="single"/>
         </w:rPr>
-        <w:t xml:space="preserve"> </w:t>
+        <w:t xml:space="preserve">., </w:t>
       </w:r>
       <w:r>
         <w:rPr>
@@ -3149,7 +2892,7 @@
           <w:szCs w:val="24"/>
           <w:u w:val="single"/>
         </w:rPr>
-        <w:t>S</w:t>
+        <w:t>MM</w:t>
       </w:r>
       <w:r>
         <w:rPr>
@@ -3164,12 +2907,10 @@
       <w:r>
         <w:rPr>
           <w:rFonts w:ascii="Times New Roman" w:hAnsi="Times New Roman" w:cs="Times New Roman"/>
-          <w:b/>
           <w:sz w:val="24"/>
           <w:szCs w:val="24"/>
-          <w:u w:val="single"/>
-        </w:rPr>
-        <w:t>E</w:t>
+        </w:rPr>
+        <w:t xml:space="preserve">                                                                        </w:t>
       </w:r>
       <w:r>
         <w:rPr>
@@ -3177,9 +2918,8 @@
           <w:b/>
           <w:sz w:val="24"/>
           <w:szCs w:val="24"/>
-          <w:u w:val="single"/>
-        </w:rPr>
-        <w:t xml:space="preserve">., </w:t>
+        </w:rPr>
+        <w:t xml:space="preserve">         </w:t>
       </w:r>
       <w:r>
         <w:rPr>
@@ -3187,9 +2927,8 @@
           <w:b/>
           <w:sz w:val="24"/>
           <w:szCs w:val="24"/>
-          <w:u w:val="single"/>
-        </w:rPr>
-        <w:t>MM</w:t>
+        </w:rPr>
+        <w:tab/>
       </w:r>
       <w:r>
         <w:rPr>
@@ -3197,17 +2936,18 @@
           <w:b/>
           <w:sz w:val="24"/>
           <w:szCs w:val="24"/>
-          <w:u w:val="single"/>
-        </w:rPr>
-        <w:t>.</w:t>
-      </w:r>
-      <w:r>
-        <w:rPr>
-          <w:rFonts w:ascii="Times New Roman" w:hAnsi="Times New Roman" w:cs="Times New Roman"/>
+        </w:rPr>
+        <w:tab/>
+        <w:t xml:space="preserve">  </w:t>
+      </w:r>
+      <w:r>
+        <w:rPr>
+          <w:rFonts w:ascii="Times New Roman" w:hAnsi="Times New Roman" w:cs="Times New Roman"/>
+          <w:b/>
           <w:sz w:val="24"/>
           <w:szCs w:val="24"/>
         </w:rPr>
-        <w:t xml:space="preserve">                                                                        </w:t>
+        <w:tab/>
       </w:r>
       <w:r>
         <w:rPr>
@@ -3216,7 +2956,7 @@
           <w:sz w:val="24"/>
           <w:szCs w:val="24"/>
         </w:rPr>
-        <w:t xml:space="preserve">         </w:t>
+        <w:tab/>
       </w:r>
       <w:r>
         <w:rPr>
@@ -3235,7 +2975,6 @@
           <w:szCs w:val="24"/>
         </w:rPr>
         <w:tab/>
-        <w:t xml:space="preserve">  </w:t>
       </w:r>
       <w:r>
         <w:rPr>
@@ -3253,54 +2992,7 @@
           <w:sz w:val="24"/>
           <w:szCs w:val="24"/>
         </w:rPr>
-        <w:tab/>
-      </w:r>
-      <w:r>
-        <w:rPr>
-          <w:rFonts w:ascii="Times New Roman" w:hAnsi="Times New Roman" w:cs="Times New Roman"/>
-          <w:b/>
-          <w:sz w:val="24"/>
-          <w:szCs w:val="24"/>
-        </w:rPr>
-        <w:tab/>
-      </w:r>
-      <w:r>
-        <w:rPr>
-          <w:rFonts w:ascii="Times New Roman" w:hAnsi="Times New Roman" w:cs="Times New Roman"/>
-          <w:b/>
-          <w:sz w:val="24"/>
-          <w:szCs w:val="24"/>
-        </w:rPr>
-        <w:tab/>
-      </w:r>
-      <w:r>
-        <w:rPr>
-          <w:rFonts w:ascii="Times New Roman" w:hAnsi="Times New Roman" w:cs="Times New Roman"/>
-          <w:b/>
-          <w:sz w:val="24"/>
-          <w:szCs w:val="24"/>
-        </w:rPr>
-        <w:tab/>
-      </w:r>
-      <w:proofErr w:type="gramStart"/>
-      <w:r>
-        <w:rPr>
-          <w:rFonts w:ascii="Times New Roman" w:hAnsi="Times New Roman" w:cs="Times New Roman"/>
-          <w:b/>
-          <w:sz w:val="24"/>
-          <w:szCs w:val="24"/>
-        </w:rPr>
-        <w:t>NIDN :</w:t>
-      </w:r>
-      <w:proofErr w:type="gramEnd"/>
-      <w:r>
-        <w:rPr>
-          <w:rFonts w:ascii="Times New Roman" w:hAnsi="Times New Roman" w:cs="Times New Roman"/>
-          <w:b/>
-          <w:sz w:val="24"/>
-          <w:szCs w:val="24"/>
-        </w:rPr>
-        <w:t xml:space="preserve"> </w:t>
+        <w:t xml:space="preserve">NIDN : </w:t>
       </w:r>
       <w:r>
         <w:rPr>

</xml_diff>